<commit_message>
Analysis report student#1 actualizado OK!
</commit_message>
<xml_diff>
--- a/reports/Individual/D01/Student #1/Analysis Report - josrojrom1.docx
+++ b/reports/Individual/D01/Student #1/Analysis Report - josrojrom1.docx
@@ -103,7 +103,7 @@
             <wp:extent cx="1112520" cy="1112520"/>
             <wp:effectExtent b="0" l="0" r="0" t="0"/>
             <wp:wrapTopAndBottom distB="0" distT="0"/>
-            <wp:docPr descr="http://recursoshumanos.us.es/images/marca-dos-tintas_300.gif" id="1" name="image1.gif"/>
+            <wp:docPr descr="http://recursoshumanos.us.es/images/marca-dos-tintas_300.gif" id="2" name="image1.gif"/>
             <a:graphic>
               <a:graphicData uri="http://schemas.openxmlformats.org/drawingml/2006/picture">
                 <pic:pic>
@@ -112,7 +112,7 @@
                     <pic:cNvPicPr preferRelativeResize="0"/>
                   </pic:nvPicPr>
                   <pic:blipFill>
-                    <a:blip r:embed="rId6"/>
+                    <a:blip r:embed="rId7"/>
                     <a:srcRect b="0" l="0" r="0" t="0"/>
                     <a:stretch>
                       <a:fillRect/>
@@ -235,7 +235,7 @@
         </w:rPr>
         <w:t xml:space="preserve">: </w:t>
       </w:r>
-      <w:hyperlink r:id="rId7">
+      <w:hyperlink r:id="rId8">
         <w:r>
           <w:rPr>
             <w:color w:val="1155cc"/>
@@ -316,20 +316,13 @@
           <w:b w:val="1"/>
           <w:rtl w:val="0"/>
         </w:rPr>
-        <w:t xml:space="preserve">Fecha</w:t>
-      </w:r>
-      <w:r>
-        <w:rPr>
-          <w:b w:val="1"/>
-          <w:rtl w:val="0"/>
-        </w:rPr>
-        <w:t xml:space="preserve">: </w:t>
-      </w:r>
-      <w:r>
-        <w:rPr>
-          <w:rtl w:val="0"/>
-        </w:rPr>
-        <w:t xml:space="preserve">16/02/2023</w:t>
+        <w:t xml:space="preserve">Fecha: </w:t>
+      </w:r>
+      <w:r>
+        <w:rPr>
+          <w:rtl w:val="0"/>
+        </w:rPr>
+        <w:t xml:space="preserve">18/09/2023</w:t>
       </w:r>
     </w:p>
     <w:p>
@@ -536,7 +529,7 @@
             <w:instrText xml:space="preserve"> TOC \h \u \z \t "Heading 1,1,Heading 2,2,Heading 3,3,Heading 4,4,Heading 5,5,Heading 6,6,"</w:instrText>
             <w:fldChar w:fldCharType="separate"/>
           </w:r>
-          <w:hyperlink w:anchor="_4hmpm5uc85lj">
+          <w:hyperlink w:anchor="_heading=h.gjdgxs">
             <w:r>
               <w:rPr>
                 <w:b w:val="1"/>
@@ -554,7 +547,7 @@
           </w:r>
           <w:r>
             <w:fldChar w:fldCharType="begin"/>
-            <w:instrText xml:space="preserve"> PAGEREF _4hmpm5uc85lj \h </w:instrText>
+            <w:instrText xml:space="preserve"> PAGEREF _heading=h.gjdgxs \h </w:instrText>
             <w:fldChar w:fldCharType="separate"/>
           </w:r>
           <w:r>
@@ -582,7 +575,7 @@
             <w:ind w:left="0" w:firstLine="0"/>
             <w:rPr/>
           </w:pPr>
-          <w:hyperlink w:anchor="_90otg4vxm3ka">
+          <w:hyperlink w:anchor="_heading=h.30j0zll">
             <w:r>
               <w:rPr>
                 <w:b w:val="1"/>
@@ -600,7 +593,7 @@
           </w:r>
           <w:r>
             <w:fldChar w:fldCharType="begin"/>
-            <w:instrText xml:space="preserve"> PAGEREF _90otg4vxm3ka \h </w:instrText>
+            <w:instrText xml:space="preserve"> PAGEREF _heading=h.30j0zll \h </w:instrText>
             <w:fldChar w:fldCharType="separate"/>
           </w:r>
           <w:r>
@@ -628,7 +621,7 @@
             <w:ind w:left="0" w:firstLine="0"/>
             <w:rPr/>
           </w:pPr>
-          <w:hyperlink w:anchor="_58vtmc9pw6vo">
+          <w:hyperlink w:anchor="_heading=h.1fob9te">
             <w:r>
               <w:rPr>
                 <w:b w:val="1"/>
@@ -646,7 +639,7 @@
           </w:r>
           <w:r>
             <w:fldChar w:fldCharType="begin"/>
-            <w:instrText xml:space="preserve"> PAGEREF _58vtmc9pw6vo \h </w:instrText>
+            <w:instrText xml:space="preserve"> PAGEREF _heading=h.1fob9te \h </w:instrText>
             <w:fldChar w:fldCharType="separate"/>
           </w:r>
           <w:r>
@@ -674,7 +667,7 @@
             <w:ind w:left="0" w:firstLine="0"/>
             <w:rPr/>
           </w:pPr>
-          <w:hyperlink w:anchor="_tvy5edcq3b5t">
+          <w:hyperlink w:anchor="_heading=h.3znysh7">
             <w:r>
               <w:rPr>
                 <w:b w:val="1"/>
@@ -706,7 +699,7 @@
             <w:ind w:left="0" w:firstLine="0"/>
             <w:rPr/>
           </w:pPr>
-          <w:hyperlink w:anchor="_ysgwrb1dc6k3">
+          <w:hyperlink w:anchor="_heading=h.3dy6vkm">
             <w:r>
               <w:rPr>
                 <w:b w:val="1"/>
@@ -781,7 +774,7 @@
         <w:pStyle w:val="Heading1"/>
         <w:rPr/>
       </w:pPr>
-      <w:bookmarkStart w:colFirst="0" w:colLast="0" w:name="_4hmpm5uc85lj" w:id="0"/>
+      <w:bookmarkStart w:colFirst="0" w:colLast="0" w:name="_heading=h.gjdgxs" w:id="0"/>
       <w:bookmarkEnd w:id="0"/>
       <w:r>
         <w:rPr>
@@ -829,7 +822,7 @@
         <w:pStyle w:val="Heading1"/>
         <w:rPr/>
       </w:pPr>
-      <w:bookmarkStart w:colFirst="0" w:colLast="0" w:name="_90otg4vxm3ka" w:id="1"/>
+      <w:bookmarkStart w:colFirst="0" w:colLast="0" w:name="_heading=h.30j0zll" w:id="1"/>
       <w:bookmarkEnd w:id="1"/>
       <w:r>
         <w:rPr>
@@ -900,7 +893,6 @@
             <w:pPr>
               <w:keepNext w:val="0"/>
               <w:keepLines w:val="0"/>
-              <w:pageBreakBefore w:val="0"/>
               <w:widowControl w:val="0"/>
               <w:pBdr>
                 <w:top w:space="0" w:sz="0" w:val="nil"/>
@@ -945,7 +937,6 @@
             <w:pPr>
               <w:keepNext w:val="0"/>
               <w:keepLines w:val="0"/>
-              <w:pageBreakBefore w:val="0"/>
               <w:widowControl w:val="0"/>
               <w:pBdr>
                 <w:top w:space="0" w:sz="0" w:val="nil"/>
@@ -990,7 +981,6 @@
             <w:pPr>
               <w:keepNext w:val="0"/>
               <w:keepLines w:val="0"/>
-              <w:pageBreakBefore w:val="0"/>
               <w:widowControl w:val="0"/>
               <w:pBdr>
                 <w:top w:space="0" w:sz="0" w:val="nil"/>
@@ -1041,7 +1031,6 @@
             <w:pPr>
               <w:keepNext w:val="0"/>
               <w:keepLines w:val="0"/>
-              <w:pageBreakBefore w:val="0"/>
               <w:widowControl w:val="0"/>
               <w:pBdr>
                 <w:top w:space="0" w:sz="0" w:val="nil"/>
@@ -1062,11 +1051,6 @@
               </w:rPr>
               <w:t xml:space="preserve">V1</w:t>
             </w:r>
-            <w:r>
-              <w:rPr>
-                <w:rtl w:val="0"/>
-              </w:rPr>
-            </w:r>
           </w:p>
         </w:tc>
         <w:tc>
@@ -1084,7 +1068,6 @@
             <w:pPr>
               <w:keepNext w:val="0"/>
               <w:keepLines w:val="0"/>
-              <w:pageBreakBefore w:val="0"/>
               <w:widowControl w:val="0"/>
               <w:pBdr>
                 <w:top w:space="0" w:sz="0" w:val="nil"/>
@@ -1105,11 +1088,6 @@
               </w:rPr>
               <w:t xml:space="preserve">15/02/2023</w:t>
             </w:r>
-            <w:r>
-              <w:rPr>
-                <w:rtl w:val="0"/>
-              </w:rPr>
-            </w:r>
           </w:p>
         </w:tc>
         <w:tc>
@@ -1127,7 +1105,6 @@
             <w:pPr>
               <w:keepNext w:val="0"/>
               <w:keepLines w:val="0"/>
-              <w:pageBreakBefore w:val="0"/>
               <w:widowControl w:val="0"/>
               <w:pBdr>
                 <w:top w:space="0" w:sz="0" w:val="nil"/>
@@ -1147,11 +1124,6 @@
                 <w:rtl w:val="0"/>
               </w:rPr>
               <w:t xml:space="preserve">Desglose de contenidos</w:t>
-            </w:r>
-            <w:r>
-              <w:rPr>
-                <w:rtl w:val="0"/>
-              </w:rPr>
             </w:r>
           </w:p>
         </w:tc>
@@ -1176,7 +1148,6 @@
             <w:pPr>
               <w:keepNext w:val="0"/>
               <w:keepLines w:val="0"/>
-              <w:pageBreakBefore w:val="0"/>
               <w:widowControl w:val="0"/>
               <w:pBdr>
                 <w:top w:space="0" w:sz="0" w:val="nil"/>
@@ -1214,7 +1185,6 @@
             <w:pPr>
               <w:keepNext w:val="0"/>
               <w:keepLines w:val="0"/>
-              <w:pageBreakBefore w:val="0"/>
               <w:widowControl w:val="0"/>
               <w:pBdr>
                 <w:top w:space="0" w:sz="0" w:val="nil"/>
@@ -1252,7 +1222,6 @@
             <w:pPr>
               <w:keepNext w:val="0"/>
               <w:keepLines w:val="0"/>
-              <w:pageBreakBefore w:val="0"/>
               <w:widowControl w:val="0"/>
               <w:pBdr>
                 <w:top w:space="0" w:sz="0" w:val="nil"/>
@@ -1276,6 +1245,145 @@
           </w:p>
         </w:tc>
       </w:tr>
+      <w:tr>
+        <w:trPr>
+          <w:cantSplit w:val="0"/>
+          <w:tblHeader w:val="0"/>
+        </w:trPr>
+        <w:tc>
+          <w:tcPr>
+            <w:shd w:fill="auto" w:val="clear"/>
+            <w:tcMar>
+              <w:top w:w="100.0" w:type="dxa"/>
+              <w:left w:w="100.0" w:type="dxa"/>
+              <w:bottom w:w="100.0" w:type="dxa"/>
+              <w:right w:w="100.0" w:type="dxa"/>
+            </w:tcMar>
+            <w:vAlign w:val="top"/>
+          </w:tcPr>
+          <w:p>
+            <w:pPr>
+              <w:keepNext w:val="0"/>
+              <w:keepLines w:val="0"/>
+              <w:widowControl w:val="0"/>
+              <w:pBdr>
+                <w:top w:space="0" w:sz="0" w:val="nil"/>
+                <w:left w:space="0" w:sz="0" w:val="nil"/>
+                <w:bottom w:space="0" w:sz="0" w:val="nil"/>
+                <w:right w:space="0" w:sz="0" w:val="nil"/>
+                <w:between w:space="0" w:sz="0" w:val="nil"/>
+              </w:pBdr>
+              <w:shd w:fill="auto" w:val="clear"/>
+              <w:spacing w:after="0" w:before="0" w:line="240" w:lineRule="auto"/>
+              <w:ind w:left="0" w:right="0" w:firstLine="0"/>
+              <w:jc w:val="left"/>
+              <w:rPr/>
+            </w:pPr>
+            <w:r>
+              <w:rPr>
+                <w:rtl w:val="0"/>
+              </w:rPr>
+              <w:t xml:space="preserve">V3</w:t>
+            </w:r>
+          </w:p>
+        </w:tc>
+        <w:tc>
+          <w:tcPr>
+            <w:shd w:fill="auto" w:val="clear"/>
+            <w:tcMar>
+              <w:top w:w="100.0" w:type="dxa"/>
+              <w:left w:w="100.0" w:type="dxa"/>
+              <w:bottom w:w="100.0" w:type="dxa"/>
+              <w:right w:w="100.0" w:type="dxa"/>
+            </w:tcMar>
+            <w:vAlign w:val="top"/>
+          </w:tcPr>
+          <w:p>
+            <w:pPr>
+              <w:keepNext w:val="0"/>
+              <w:keepLines w:val="0"/>
+              <w:widowControl w:val="0"/>
+              <w:pBdr>
+                <w:top w:space="0" w:sz="0" w:val="nil"/>
+                <w:left w:space="0" w:sz="0" w:val="nil"/>
+                <w:bottom w:space="0" w:sz="0" w:val="nil"/>
+                <w:right w:space="0" w:sz="0" w:val="nil"/>
+                <w:between w:space="0" w:sz="0" w:val="nil"/>
+              </w:pBdr>
+              <w:shd w:fill="auto" w:val="clear"/>
+              <w:spacing w:after="0" w:before="0" w:line="240" w:lineRule="auto"/>
+              <w:ind w:left="0" w:right="0" w:firstLine="0"/>
+              <w:jc w:val="left"/>
+              <w:rPr/>
+            </w:pPr>
+            <w:r>
+              <w:rPr>
+                <w:rtl w:val="0"/>
+              </w:rPr>
+              <w:t xml:space="preserve">18/09/2023</w:t>
+            </w:r>
+          </w:p>
+        </w:tc>
+        <w:tc>
+          <w:tcPr>
+            <w:shd w:fill="auto" w:val="clear"/>
+            <w:tcMar>
+              <w:top w:w="100.0" w:type="dxa"/>
+              <w:left w:w="100.0" w:type="dxa"/>
+              <w:bottom w:w="100.0" w:type="dxa"/>
+              <w:right w:w="100.0" w:type="dxa"/>
+            </w:tcMar>
+            <w:vAlign w:val="top"/>
+          </w:tcPr>
+          <w:p>
+            <w:pPr>
+              <w:keepNext w:val="0"/>
+              <w:keepLines w:val="0"/>
+              <w:widowControl w:val="0"/>
+              <w:pBdr>
+                <w:top w:space="0" w:sz="0" w:val="nil"/>
+                <w:left w:space="0" w:sz="0" w:val="nil"/>
+                <w:bottom w:space="0" w:sz="0" w:val="nil"/>
+                <w:right w:space="0" w:sz="0" w:val="nil"/>
+                <w:between w:space="0" w:sz="0" w:val="nil"/>
+              </w:pBdr>
+              <w:shd w:fill="auto" w:val="clear"/>
+              <w:spacing w:after="0" w:before="0" w:line="240" w:lineRule="auto"/>
+              <w:ind w:left="0" w:right="0" w:firstLine="0"/>
+              <w:jc w:val="left"/>
+              <w:rPr>
+                <w:i w:val="1"/>
+              </w:rPr>
+            </w:pPr>
+            <w:r>
+              <w:rPr>
+                <w:rtl w:val="0"/>
+              </w:rPr>
+              <w:t xml:space="preserve">Correcciones tras </w:t>
+            </w:r>
+            <w:r>
+              <w:rPr>
+                <w:i w:val="1"/>
+                <w:rtl w:val="0"/>
+              </w:rPr>
+              <w:t xml:space="preserve">First </w:t>
+            </w:r>
+            <w:r>
+              <w:rPr>
+                <w:rtl w:val="0"/>
+              </w:rPr>
+              <w:t xml:space="preserve">y </w:t>
+            </w:r>
+            <w:r>
+              <w:rPr>
+                <w:i w:val="1"/>
+                <w:rtl w:val="0"/>
+              </w:rPr>
+              <w:t xml:space="preserve">Second call</w:t>
+            </w:r>
+          </w:p>
+        </w:tc>
+      </w:tr>
     </w:tbl>
     <w:p>
       <w:pPr>
@@ -1295,7 +1403,7 @@
         <w:pStyle w:val="Heading1"/>
         <w:rPr/>
       </w:pPr>
-      <w:bookmarkStart w:colFirst="0" w:colLast="0" w:name="_58vtmc9pw6vo" w:id="2"/>
+      <w:bookmarkStart w:colFirst="0" w:colLast="0" w:name="_heading=h.1fob9te" w:id="2"/>
       <w:bookmarkEnd w:id="2"/>
       <w:r>
         <w:rPr>
@@ -1327,7 +1435,7 @@
         <w:pStyle w:val="Heading1"/>
         <w:rPr/>
       </w:pPr>
-      <w:bookmarkStart w:colFirst="0" w:colLast="0" w:name="_tvy5edcq3b5t" w:id="3"/>
+      <w:bookmarkStart w:colFirst="0" w:colLast="0" w:name="_heading=h.3znysh7" w:id="3"/>
       <w:bookmarkEnd w:id="3"/>
       <w:r>
         <w:rPr>
@@ -1345,7 +1453,7 @@
           <w:szCs w:val="24"/>
         </w:rPr>
       </w:pPr>
-      <w:bookmarkStart w:colFirst="0" w:colLast="0" w:name="_nxmgmr66k5hb" w:id="4"/>
+      <w:bookmarkStart w:colFirst="0" w:colLast="0" w:name="_heading=h.2et92p0" w:id="4"/>
       <w:bookmarkEnd w:id="4"/>
       <w:r>
         <w:rPr>
@@ -1354,7 +1462,7 @@
           <w:szCs w:val="24"/>
           <w:rtl w:val="0"/>
         </w:rPr>
-        <w:t xml:space="preserve">Para este entregable, solo ha sido efectivo analizar un requisito individual:</w:t>
+        <w:t xml:space="preserve">Para este entregable, solo ha sido efectivo analizar tres requisitos individuales:</w:t>
       </w:r>
     </w:p>
     <w:p>
@@ -1380,11 +1488,11 @@
           <w:ilvl w:val="0"/>
           <w:numId w:val="1"/>
         </w:numPr>
-        <w:spacing w:after="240" w:before="240" w:line="240" w:lineRule="auto"/>
-        <w:ind w:left="360"/>
+        <w:spacing w:after="0" w:afterAutospacing="0" w:before="240" w:line="240" w:lineRule="auto"/>
+        <w:ind w:left="720" w:hanging="360"/>
         <w:jc w:val="both"/>
         <w:rPr>
-          <w:rFonts w:ascii="Calibri" w:cs="Calibri" w:eastAsia="Calibri" w:hAnsi="Calibri"/>
+          <w:u w:val="none"/>
         </w:rPr>
       </w:pPr>
       <w:r>
@@ -1578,20 +1686,32 @@
           <w:rFonts w:ascii="Calibri" w:cs="Calibri" w:eastAsia="Calibri" w:hAnsi="Calibri"/>
           <w:rtl w:val="0"/>
         </w:rPr>
-        <w:t xml:space="preserve">” denotes your name/s.</w:t>
-      </w:r>
-    </w:p>
-    <w:p>
-      <w:pPr>
-        <w:spacing w:after="160" w:line="259" w:lineRule="auto"/>
-        <w:ind w:left="360" w:firstLine="0"/>
+        <w:t xml:space="preserve">” denotes your name/s</w:t>
+      </w:r>
+      <w:r>
+        <w:rPr>
+          <w:rtl w:val="0"/>
+        </w:rPr>
+      </w:r>
+    </w:p>
+    <w:p>
+      <w:pPr>
+        <w:numPr>
+          <w:ilvl w:val="0"/>
+          <w:numId w:val="1"/>
+        </w:numPr>
+        <w:spacing w:after="0" w:afterAutospacing="0" w:line="259" w:lineRule="auto"/>
+        <w:ind w:left="720" w:hanging="360"/>
         <w:jc w:val="both"/>
         <w:rPr>
           <w:rFonts w:ascii="Calibri" w:cs="Calibri" w:eastAsia="Calibri" w:hAnsi="Calibri"/>
           <w:sz w:val="24"/>
           <w:szCs w:val="24"/>
-        </w:rPr>
-      </w:pPr>
+          <w:u w:val="none"/>
+        </w:rPr>
+      </w:pPr>
+      <w:bookmarkStart w:colFirst="0" w:colLast="0" w:name="_heading=h.tyjcwt" w:id="5"/>
+      <w:bookmarkEnd w:id="5"/>
       <w:r>
         <w:rPr>
           <w:rFonts w:ascii="Calibri" w:cs="Calibri" w:eastAsia="Calibri" w:hAnsi="Calibri"/>
@@ -1599,22 +1719,27 @@
           <w:szCs w:val="24"/>
           <w:rtl w:val="0"/>
         </w:rPr>
-        <w:t xml:space="preserve">-Conclusiones de la tarea: Me ha servido para realizar una primera toma de contacto con el proyecto y ubicar sus diferentes archivos dentro del mismo para trabajar con ellos, además de realizar una buena inicialización de la aplicación.</w:t>
-      </w:r>
-    </w:p>
-    <w:p>
-      <w:pPr>
+        <w:t xml:space="preserve">Produce an Analysis Report.</w:t>
+      </w:r>
+    </w:p>
+    <w:p>
+      <w:pPr>
+        <w:numPr>
+          <w:ilvl w:val="0"/>
+          <w:numId w:val="1"/>
+        </w:numPr>
         <w:spacing w:after="160" w:line="259" w:lineRule="auto"/>
-        <w:ind w:left="360" w:firstLine="0"/>
+        <w:ind w:left="720" w:hanging="360"/>
         <w:jc w:val="both"/>
         <w:rPr>
           <w:rFonts w:ascii="Calibri" w:cs="Calibri" w:eastAsia="Calibri" w:hAnsi="Calibri"/>
           <w:sz w:val="24"/>
           <w:szCs w:val="24"/>
-        </w:rPr>
-      </w:pPr>
-      <w:bookmarkStart w:colFirst="0" w:colLast="0" w:name="_gjdgxs" w:id="5"/>
-      <w:bookmarkEnd w:id="5"/>
+          <w:u w:val="none"/>
+        </w:rPr>
+      </w:pPr>
+      <w:bookmarkStart w:colFirst="0" w:colLast="0" w:name="_heading=h.ydl54055m041" w:id="6"/>
+      <w:bookmarkEnd w:id="6"/>
       <w:r>
         <w:rPr>
           <w:rFonts w:ascii="Calibri" w:cs="Calibri" w:eastAsia="Calibri" w:hAnsi="Calibri"/>
@@ -1622,65 +1747,107 @@
           <w:szCs w:val="24"/>
           <w:rtl w:val="0"/>
         </w:rPr>
-        <w:t xml:space="preserve">-Decisiones durante la tarea: La única decisión destacable ha sido el realizar manualmente la escritura de la “variable” del menú tag, es decir, que simplemente he introducido mis datos dentro de la propia etiqueta del menú desplegable y no he creado una tag con una variable para mis datos.</w:t>
-      </w:r>
-    </w:p>
-    <w:p>
-      <w:pPr>
-        <w:rPr>
+        <w:t xml:space="preserve">Produce a Planning Report.</w:t>
+      </w:r>
+    </w:p>
+    <w:p>
+      <w:pPr>
+        <w:spacing w:after="160" w:line="259" w:lineRule="auto"/>
+        <w:ind w:left="0" w:firstLine="0"/>
+        <w:jc w:val="both"/>
+        <w:rPr>
+          <w:rFonts w:ascii="Calibri" w:cs="Calibri" w:eastAsia="Calibri" w:hAnsi="Calibri"/>
           <w:sz w:val="24"/>
           <w:szCs w:val="24"/>
         </w:rPr>
       </w:pPr>
-      <w:r>
-        <w:rPr>
-          <w:rtl w:val="0"/>
-        </w:rPr>
-      </w:r>
-    </w:p>
-    <w:p>
-      <w:pPr>
-        <w:pStyle w:val="Heading1"/>
-        <w:rPr/>
-      </w:pPr>
-      <w:bookmarkStart w:colFirst="0" w:colLast="0" w:name="_ysgwrb1dc6k3" w:id="6"/>
-      <w:bookmarkEnd w:id="6"/>
-      <w:r>
-        <w:rPr>
-          <w:rtl w:val="0"/>
-        </w:rPr>
-        <w:t xml:space="preserve">Bibliografía</w:t>
-      </w:r>
-    </w:p>
-    <w:p>
-      <w:pPr>
-        <w:rPr/>
-      </w:pPr>
-      <w:r>
-        <w:rPr>
-          <w:rtl w:val="0"/>
-        </w:rPr>
-      </w:r>
-    </w:p>
-    <w:p>
-      <w:pPr>
-        <w:rPr>
+      <w:bookmarkStart w:colFirst="0" w:colLast="0" w:name="_heading=h.3n86rlgihjrb" w:id="7"/>
+      <w:bookmarkEnd w:id="7"/>
+      <w:r>
+        <w:rPr>
+          <w:rtl w:val="0"/>
+        </w:rPr>
+      </w:r>
+    </w:p>
+    <w:p>
+      <w:pPr>
+        <w:spacing w:after="160" w:line="259" w:lineRule="auto"/>
+        <w:ind w:left="0" w:firstLine="0"/>
+        <w:jc w:val="both"/>
+        <w:rPr>
+          <w:rFonts w:ascii="Calibri" w:cs="Calibri" w:eastAsia="Calibri" w:hAnsi="Calibri"/>
           <w:sz w:val="24"/>
           <w:szCs w:val="24"/>
         </w:rPr>
       </w:pPr>
-      <w:r>
-        <w:rPr>
+      <w:bookmarkStart w:colFirst="0" w:colLast="0" w:name="_heading=h.tgwvtxcfgsb" w:id="8"/>
+      <w:bookmarkEnd w:id="8"/>
+      <w:r>
+        <w:rPr>
+          <w:rFonts w:ascii="Calibri" w:cs="Calibri" w:eastAsia="Calibri" w:hAnsi="Calibri"/>
           <w:sz w:val="24"/>
           <w:szCs w:val="24"/>
           <w:rtl w:val="0"/>
         </w:rPr>
+        <w:t xml:space="preserve">Debido a la simplicidad de estos documentos al tratarse de tareas sencillas no ha sido necesario tomar decisiones importantes que nos lleven a una conclusión alternativa, por lo que solo se muestra el listado de requisitos para este entregable.</w:t>
+      </w:r>
+    </w:p>
+    <w:p>
+      <w:pPr>
+        <w:rPr>
+          <w:sz w:val="24"/>
+          <w:szCs w:val="24"/>
+        </w:rPr>
+      </w:pPr>
+      <w:r>
+        <w:rPr>
+          <w:rtl w:val="0"/>
+        </w:rPr>
+      </w:r>
+    </w:p>
+    <w:p>
+      <w:pPr>
+        <w:pStyle w:val="Heading1"/>
+        <w:rPr/>
+      </w:pPr>
+      <w:bookmarkStart w:colFirst="0" w:colLast="0" w:name="_heading=h.3dy6vkm" w:id="9"/>
+      <w:bookmarkEnd w:id="9"/>
+      <w:r>
+        <w:rPr>
+          <w:rtl w:val="0"/>
+        </w:rPr>
+        <w:t xml:space="preserve">Bibliografía</w:t>
+      </w:r>
+    </w:p>
+    <w:p>
+      <w:pPr>
+        <w:rPr/>
+      </w:pPr>
+      <w:r>
+        <w:rPr>
+          <w:rtl w:val="0"/>
+        </w:rPr>
+      </w:r>
+    </w:p>
+    <w:p>
+      <w:pPr>
+        <w:rPr>
+          <w:sz w:val="24"/>
+          <w:szCs w:val="24"/>
+        </w:rPr>
+      </w:pPr>
+      <w:r>
+        <w:rPr>
+          <w:sz w:val="24"/>
+          <w:szCs w:val="24"/>
+          <w:rtl w:val="0"/>
+        </w:rPr>
         <w:t xml:space="preserve">-Documento 08 Annexes, de los contenidos de la plataforma virtual de esta asignatura.</w:t>
       </w:r>
     </w:p>
     <w:sectPr>
-      <w:headerReference r:id="rId8" w:type="default"/>
-      <w:footerReference r:id="rId9" w:type="default"/>
+      <w:headerReference r:id="rId9" w:type="default"/>
+      <w:footerReference r:id="rId10" w:type="default"/>
       <w:pgSz w:h="16834" w:w="11909" w:orient="portrait"/>
       <w:pgMar w:bottom="1440" w:top="1440" w:left="1440" w:right="1440" w:header="720" w:footer="720"/>
       <w:pgNumType w:start="1"/>
@@ -1734,7 +1901,7 @@
         <w:szCs w:val="18"/>
         <w:rtl w:val="0"/>
       </w:rPr>
-      <w:t xml:space="preserve">Grupo C1.04.02                                                                                                             Sevilla 17 de Febrero 2023</w:t>
+      <w:t xml:space="preserve">Grupo C1.04.02                                                                                                      Sevilla 18 de Septiembre 2023</w:t>
     </w:r>
   </w:p>
   <w:p>
@@ -1759,100 +1926,107 @@
       <w:lvlText w:val="%1)"/>
       <w:lvlJc w:val="left"/>
       <w:pPr>
-        <w:ind w:left="360" w:hanging="360"/>
+        <w:ind w:left="720" w:hanging="360"/>
       </w:pPr>
       <w:rPr>
-        <w:sz w:val="22"/>
-        <w:szCs w:val="22"/>
+        <w:u w:val="none"/>
       </w:rPr>
     </w:lvl>
     <w:lvl w:ilvl="1">
-      <w:start w:val="0"/>
-      <w:numFmt w:val="bullet"/>
-      <w:lvlText w:val="o"/>
+      <w:start w:val="1"/>
+      <w:numFmt w:val="lowerLetter"/>
+      <w:lvlText w:val="%2)"/>
       <w:lvlJc w:val="left"/>
       <w:pPr>
-        <w:ind w:left="1540" w:hanging="360"/>
+        <w:ind w:left="1440" w:hanging="360"/>
       </w:pPr>
       <w:rPr>
-        <w:rFonts w:ascii="Courier New" w:cs="Courier New" w:eastAsia="Courier New" w:hAnsi="Courier New"/>
-        <w:sz w:val="22"/>
-        <w:szCs w:val="22"/>
+        <w:u w:val="none"/>
       </w:rPr>
     </w:lvl>
     <w:lvl w:ilvl="2">
-      <w:start w:val="0"/>
-      <w:numFmt w:val="bullet"/>
-      <w:lvlText w:val="▪"/>
-      <w:lvlJc w:val="left"/>
-      <w:pPr>
-        <w:ind w:left="2261" w:hanging="360"/>
+      <w:start w:val="1"/>
+      <w:numFmt w:val="lowerRoman"/>
+      <w:lvlText w:val="%3)"/>
+      <w:lvlJc w:val="right"/>
+      <w:pPr>
+        <w:ind w:left="2160" w:hanging="360"/>
       </w:pPr>
       <w:rPr>
-        <w:rFonts w:ascii="Noto Sans Symbols" w:cs="Noto Sans Symbols" w:eastAsia="Noto Sans Symbols" w:hAnsi="Noto Sans Symbols"/>
-        <w:sz w:val="22"/>
-        <w:szCs w:val="22"/>
+        <w:u w:val="none"/>
       </w:rPr>
     </w:lvl>
     <w:lvl w:ilvl="3">
-      <w:start w:val="0"/>
-      <w:numFmt w:val="bullet"/>
-      <w:lvlText w:val="•"/>
+      <w:start w:val="1"/>
+      <w:numFmt w:val="decimal"/>
+      <w:lvlText w:val="(%4)"/>
       <w:lvlJc w:val="left"/>
       <w:pPr>
-        <w:ind w:left="3133" w:hanging="360"/>
-      </w:pPr>
-      <w:rPr/>
+        <w:ind w:left="2880" w:hanging="360"/>
+      </w:pPr>
+      <w:rPr>
+        <w:u w:val="none"/>
+      </w:rPr>
     </w:lvl>
     <w:lvl w:ilvl="4">
-      <w:start w:val="0"/>
-      <w:numFmt w:val="bullet"/>
-      <w:lvlText w:val="•"/>
+      <w:start w:val="1"/>
+      <w:numFmt w:val="lowerLetter"/>
+      <w:lvlText w:val="(%5)"/>
       <w:lvlJc w:val="left"/>
       <w:pPr>
-        <w:ind w:left="4006" w:hanging="360"/>
-      </w:pPr>
-      <w:rPr/>
+        <w:ind w:left="3600" w:hanging="360"/>
+      </w:pPr>
+      <w:rPr>
+        <w:u w:val="none"/>
+      </w:rPr>
     </w:lvl>
     <w:lvl w:ilvl="5">
-      <w:start w:val="0"/>
-      <w:numFmt w:val="bullet"/>
-      <w:lvlText w:val="•"/>
-      <w:lvlJc w:val="left"/>
-      <w:pPr>
-        <w:ind w:left="4879" w:hanging="360"/>
-      </w:pPr>
-      <w:rPr/>
+      <w:start w:val="1"/>
+      <w:numFmt w:val="lowerRoman"/>
+      <w:lvlText w:val="(%6)"/>
+      <w:lvlJc w:val="right"/>
+      <w:pPr>
+        <w:ind w:left="4320" w:hanging="360"/>
+      </w:pPr>
+      <w:rPr>
+        <w:u w:val="none"/>
+      </w:rPr>
     </w:lvl>
     <w:lvl w:ilvl="6">
-      <w:start w:val="0"/>
-      <w:numFmt w:val="bullet"/>
-      <w:lvlText w:val="•"/>
+      <w:start w:val="1"/>
+      <w:numFmt w:val="decimal"/>
+      <w:lvlText w:val="%7."/>
       <w:lvlJc w:val="left"/>
       <w:pPr>
-        <w:ind w:left="5753" w:hanging="360"/>
-      </w:pPr>
-      <w:rPr/>
+        <w:ind w:left="5040" w:hanging="360"/>
+      </w:pPr>
+      <w:rPr>
+        <w:u w:val="none"/>
+      </w:rPr>
     </w:lvl>
     <w:lvl w:ilvl="7">
-      <w:start w:val="0"/>
-      <w:numFmt w:val="bullet"/>
-      <w:lvlText w:val="•"/>
+      <w:start w:val="1"/>
+      <w:numFmt w:val="lowerLetter"/>
+      <w:lvlText w:val="%8."/>
       <w:lvlJc w:val="left"/>
       <w:pPr>
-        <w:ind w:left="6626" w:hanging="360"/>
-      </w:pPr>
-      <w:rPr/>
+        <w:ind w:left="5760" w:hanging="360"/>
+      </w:pPr>
+      <w:rPr>
+        <w:u w:val="none"/>
+      </w:rPr>
     </w:lvl>
     <w:lvl w:ilvl="8">
-      <w:start w:val="0"/>
-      <w:numFmt w:val="bullet"/>
-      <w:lvlText w:val="•"/>
-      <w:lvlJc w:val="left"/>
-      <w:pPr>
-        <w:ind w:left="7499" w:hanging="360"/>
-      </w:pPr>
-      <w:rPr/>
+      <w:start w:val="1"/>
+      <w:numFmt w:val="lowerRoman"/>
+      <w:lvlText w:val="%9."/>
+      <w:lvlJc w:val="right"/>
+      <w:pPr>
+        <w:ind w:left="6480" w:hanging="360"/>
+      </w:pPr>
+      <w:rPr>
+        <w:u w:val="none"/>
+      </w:rPr>
     </w:lvl>
   </w:abstractNum>
   <w:num w:numId="1">
@@ -1995,6 +2169,155 @@
       <w:sz w:val="52"/>
       <w:szCs w:val="52"/>
     </w:rPr>
+  </w:style>
+  <w:style w:type="paragraph" w:styleId="Normal" w:default="1">
+    <w:name w:val="normal"/>
+  </w:style>
+  <w:style w:type="table" w:styleId="TableNormal" w:default="1">
+    <w:name w:val="Table Normal"/>
+  </w:style>
+  <w:style w:type="paragraph" w:styleId="Heading1">
+    <w:name w:val="heading 1"/>
+    <w:basedOn w:val="Normal"/>
+    <w:next w:val="Normal"/>
+    <w:pPr>
+      <w:keepNext w:val="1"/>
+      <w:keepLines w:val="1"/>
+      <w:pageBreakBefore w:val="0"/>
+      <w:spacing w:after="120" w:before="400" w:lineRule="auto"/>
+    </w:pPr>
+    <w:rPr>
+      <w:sz w:val="40"/>
+      <w:szCs w:val="40"/>
+    </w:rPr>
+  </w:style>
+  <w:style w:type="paragraph" w:styleId="Heading2">
+    <w:name w:val="heading 2"/>
+    <w:basedOn w:val="Normal"/>
+    <w:next w:val="Normal"/>
+    <w:pPr>
+      <w:keepNext w:val="1"/>
+      <w:keepLines w:val="1"/>
+      <w:pageBreakBefore w:val="0"/>
+      <w:spacing w:after="120" w:before="360" w:lineRule="auto"/>
+    </w:pPr>
+    <w:rPr>
+      <w:b w:val="0"/>
+      <w:sz w:val="32"/>
+      <w:szCs w:val="32"/>
+    </w:rPr>
+  </w:style>
+  <w:style w:type="paragraph" w:styleId="Heading3">
+    <w:name w:val="heading 3"/>
+    <w:basedOn w:val="Normal"/>
+    <w:next w:val="Normal"/>
+    <w:pPr>
+      <w:keepNext w:val="1"/>
+      <w:keepLines w:val="1"/>
+      <w:pageBreakBefore w:val="0"/>
+      <w:spacing w:after="80" w:before="320" w:lineRule="auto"/>
+    </w:pPr>
+    <w:rPr>
+      <w:b w:val="0"/>
+      <w:color w:val="434343"/>
+      <w:sz w:val="28"/>
+      <w:szCs w:val="28"/>
+    </w:rPr>
+  </w:style>
+  <w:style w:type="paragraph" w:styleId="Heading4">
+    <w:name w:val="heading 4"/>
+    <w:basedOn w:val="Normal"/>
+    <w:next w:val="Normal"/>
+    <w:pPr>
+      <w:keepNext w:val="1"/>
+      <w:keepLines w:val="1"/>
+      <w:pageBreakBefore w:val="0"/>
+      <w:spacing w:after="80" w:before="280" w:lineRule="auto"/>
+    </w:pPr>
+    <w:rPr>
+      <w:color w:val="666666"/>
+      <w:sz w:val="24"/>
+      <w:szCs w:val="24"/>
+    </w:rPr>
+  </w:style>
+  <w:style w:type="paragraph" w:styleId="Heading5">
+    <w:name w:val="heading 5"/>
+    <w:basedOn w:val="Normal"/>
+    <w:next w:val="Normal"/>
+    <w:pPr>
+      <w:keepNext w:val="1"/>
+      <w:keepLines w:val="1"/>
+      <w:pageBreakBefore w:val="0"/>
+      <w:spacing w:after="80" w:before="240" w:lineRule="auto"/>
+    </w:pPr>
+    <w:rPr>
+      <w:color w:val="666666"/>
+      <w:sz w:val="22"/>
+      <w:szCs w:val="22"/>
+    </w:rPr>
+  </w:style>
+  <w:style w:type="paragraph" w:styleId="Heading6">
+    <w:name w:val="heading 6"/>
+    <w:basedOn w:val="Normal"/>
+    <w:next w:val="Normal"/>
+    <w:pPr>
+      <w:keepNext w:val="1"/>
+      <w:keepLines w:val="1"/>
+      <w:pageBreakBefore w:val="0"/>
+      <w:spacing w:after="80" w:before="240" w:lineRule="auto"/>
+    </w:pPr>
+    <w:rPr>
+      <w:i w:val="1"/>
+      <w:color w:val="666666"/>
+      <w:sz w:val="22"/>
+      <w:szCs w:val="22"/>
+    </w:rPr>
+  </w:style>
+  <w:style w:type="paragraph" w:styleId="Title">
+    <w:name w:val="Title"/>
+    <w:basedOn w:val="Normal"/>
+    <w:next w:val="Normal"/>
+    <w:pPr>
+      <w:keepNext w:val="1"/>
+      <w:keepLines w:val="1"/>
+      <w:pageBreakBefore w:val="0"/>
+      <w:spacing w:after="60" w:before="0" w:lineRule="auto"/>
+    </w:pPr>
+    <w:rPr>
+      <w:sz w:val="52"/>
+      <w:szCs w:val="52"/>
+    </w:rPr>
+  </w:style>
+  <w:style w:type="paragraph" w:styleId="Subtitle">
+    <w:name w:val="Subtitle"/>
+    <w:basedOn w:val="Normal"/>
+    <w:next w:val="Normal"/>
+    <w:pPr>
+      <w:keepNext w:val="1"/>
+      <w:keepLines w:val="1"/>
+      <w:pageBreakBefore w:val="0"/>
+      <w:spacing w:after="320" w:before="0" w:lineRule="auto"/>
+    </w:pPr>
+    <w:rPr>
+      <w:rFonts w:ascii="Arial" w:cs="Arial" w:eastAsia="Arial" w:hAnsi="Arial"/>
+      <w:i w:val="0"/>
+      <w:color w:val="666666"/>
+      <w:sz w:val="30"/>
+      <w:szCs w:val="30"/>
+    </w:rPr>
+  </w:style>
+  <w:style w:type="table" w:styleId="Table1">
+    <w:basedOn w:val="TableNormal"/>
+    <w:tblPr>
+      <w:tblStyleRowBandSize w:val="1"/>
+      <w:tblStyleColBandSize w:val="1"/>
+      <w:tblCellMar>
+        <w:top w:w="100.0" w:type="dxa"/>
+        <w:left w:w="100.0" w:type="dxa"/>
+        <w:bottom w:w="100.0" w:type="dxa"/>
+        <w:right w:w="100.0" w:type="dxa"/>
+      </w:tblCellMar>
+    </w:tblPr>
   </w:style>
   <w:style w:type="paragraph" w:styleId="Subtitle">
     <w:name w:val="Subtitle"/>
@@ -2348,4 +2671,19 @@
   </a:objectDefaults>
   <a:extraClrSchemeLst/>
 </a:theme>
+</file>
+
+<file path=customXML/item1.xml><?xml version="1.0" encoding="utf-8"?>
+<go:gDocsCustomXmlDataStorage xmlns:go="http://customooxmlschemas.google.com/" xmlns:r="http://schemas.openxmlformats.org/officeDocument/2006/relationships" uri="GoogleDocsCustomDataVersion2">
+  <go:docsCustomData xmlns:go="http://customooxmlschemas.google.com/" roundtripDataSignature="AMtx7mg+uhwnGVyu3LfuBiHVl7HKDD0zTQ==">CgMxLjAyCGguZ2pkZ3hzMgloLjMwajB6bGwyCWguMWZvYjl0ZTIJaC4zem55c2g3MgloLjJldDkycDAyCGgudHlqY3d0Mg5oLnlkbDU0MDU1bTA0MTIOaC4zbjg2cmxnaWhqcmIyDWgudGd3dnR4Y2Znc2IyCWguM2R5NnZrbTgAciExbklER3I3RXEyVHhUQmlQd3BUT2F2MTdjYzRqN1Ita1U=</go:docsCustomData>
+</go:gDocsCustomXmlDataStorage>
+</file>
+
+<file path=customXML/itemProps1.xml><?xml version="1.0" encoding="utf-8"?>
+<ds:datastoreItem xmlns:ds="http://schemas.openxmlformats.org/officeDocument/2006/customXml" ds:itemID="{11111111-1234-1234-1234-123412341234}">
+  <ds:schemaRefs>
+    <ds:schemaRef ds:uri="http://schemas.openxmlformats.org/officeDocument/2006/relationships"/>
+    <ds:schemaRef ds:uri="http://customooxmlschemas.google.com/"/>
+  </ds:schemaRefs>
+</ds:datastoreItem>
 </file>
</xml_diff>

<commit_message>
Analysis Report student#1 OK!
</commit_message>
<xml_diff>
--- a/reports/Individual/D01/Student #1/Analysis Report - josrojrom1.docx
+++ b/reports/Individual/D01/Student #1/Analysis Report - josrojrom1.docx
@@ -103,7 +103,7 @@
             <wp:extent cx="1112520" cy="1112520"/>
             <wp:effectExtent b="0" l="0" r="0" t="0"/>
             <wp:wrapTopAndBottom distB="0" distT="0"/>
-            <wp:docPr descr="http://recursoshumanos.us.es/images/marca-dos-tintas_300.gif" id="2" name="image1.gif"/>
+            <wp:docPr descr="http://recursoshumanos.us.es/images/marca-dos-tintas_300.gif" id="3" name="image1.gif"/>
             <a:graphic>
               <a:graphicData uri="http://schemas.openxmlformats.org/drawingml/2006/picture">
                 <pic:pic>
@@ -1488,7 +1488,7 @@
           <w:ilvl w:val="0"/>
           <w:numId w:val="1"/>
         </w:numPr>
-        <w:spacing w:after="0" w:afterAutospacing="0" w:before="240" w:line="240" w:lineRule="auto"/>
+        <w:spacing w:after="0" w:before="240" w:line="240" w:lineRule="auto"/>
         <w:ind w:left="720" w:hanging="360"/>
         <w:jc w:val="both"/>
         <w:rPr>
@@ -1700,7 +1700,7 @@
           <w:ilvl w:val="0"/>
           <w:numId w:val="1"/>
         </w:numPr>
-        <w:spacing w:after="0" w:afterAutospacing="0" w:line="259" w:lineRule="auto"/>
+        <w:spacing w:after="0" w:line="259" w:lineRule="auto"/>
         <w:ind w:left="720" w:hanging="360"/>
         <w:jc w:val="both"/>
         <w:rPr>
@@ -1720,6 +1720,11 @@
           <w:rtl w:val="0"/>
         </w:rPr>
         <w:t xml:space="preserve">Produce an Analysis Report.</w:t>
+      </w:r>
+      <w:r>
+        <w:rPr>
+          <w:rtl w:val="0"/>
+        </w:rPr>
       </w:r>
     </w:p>
     <w:p>
@@ -1749,6 +1754,11 @@
         </w:rPr>
         <w:t xml:space="preserve">Produce a Planning Report.</w:t>
       </w:r>
+      <w:r>
+        <w:rPr>
+          <w:rtl w:val="0"/>
+        </w:rPr>
+      </w:r>
     </w:p>
     <w:p>
       <w:pPr>
@@ -1789,7 +1799,7 @@
           <w:szCs w:val="24"/>
           <w:rtl w:val="0"/>
         </w:rPr>
-        <w:t xml:space="preserve">Debido a la simplicidad de estos documentos al tratarse de tareas sencillas no ha sido necesario tomar decisiones importantes que nos lleven a una conclusión alternativa, por lo que solo se muestra el listado de requisitos para este entregable.</w:t>
+        <w:t xml:space="preserve">Debido a la simplicidad de estos requisitos al tratarse de tareas sencillas no ha sido necesario tomar decisiones importantes que nos lleven a una conclusión alternativa, por lo que solo se muestra el listado de requisitos para este entregable.</w:t>
       </w:r>
     </w:p>
     <w:p>
@@ -2287,6 +2297,155 @@
       <w:sz w:val="52"/>
       <w:szCs w:val="52"/>
     </w:rPr>
+  </w:style>
+  <w:style w:type="paragraph" w:styleId="Normal" w:default="1">
+    <w:name w:val="normal"/>
+  </w:style>
+  <w:style w:type="table" w:styleId="TableNormal" w:default="1">
+    <w:name w:val="Table Normal"/>
+  </w:style>
+  <w:style w:type="paragraph" w:styleId="Heading1">
+    <w:name w:val="heading 1"/>
+    <w:basedOn w:val="Normal"/>
+    <w:next w:val="Normal"/>
+    <w:pPr>
+      <w:keepNext w:val="1"/>
+      <w:keepLines w:val="1"/>
+      <w:pageBreakBefore w:val="0"/>
+      <w:spacing w:after="120" w:before="400" w:lineRule="auto"/>
+    </w:pPr>
+    <w:rPr>
+      <w:sz w:val="40"/>
+      <w:szCs w:val="40"/>
+    </w:rPr>
+  </w:style>
+  <w:style w:type="paragraph" w:styleId="Heading2">
+    <w:name w:val="heading 2"/>
+    <w:basedOn w:val="Normal"/>
+    <w:next w:val="Normal"/>
+    <w:pPr>
+      <w:keepNext w:val="1"/>
+      <w:keepLines w:val="1"/>
+      <w:pageBreakBefore w:val="0"/>
+      <w:spacing w:after="120" w:before="360" w:lineRule="auto"/>
+    </w:pPr>
+    <w:rPr>
+      <w:b w:val="0"/>
+      <w:sz w:val="32"/>
+      <w:szCs w:val="32"/>
+    </w:rPr>
+  </w:style>
+  <w:style w:type="paragraph" w:styleId="Heading3">
+    <w:name w:val="heading 3"/>
+    <w:basedOn w:val="Normal"/>
+    <w:next w:val="Normal"/>
+    <w:pPr>
+      <w:keepNext w:val="1"/>
+      <w:keepLines w:val="1"/>
+      <w:pageBreakBefore w:val="0"/>
+      <w:spacing w:after="80" w:before="320" w:lineRule="auto"/>
+    </w:pPr>
+    <w:rPr>
+      <w:b w:val="0"/>
+      <w:color w:val="434343"/>
+      <w:sz w:val="28"/>
+      <w:szCs w:val="28"/>
+    </w:rPr>
+  </w:style>
+  <w:style w:type="paragraph" w:styleId="Heading4">
+    <w:name w:val="heading 4"/>
+    <w:basedOn w:val="Normal"/>
+    <w:next w:val="Normal"/>
+    <w:pPr>
+      <w:keepNext w:val="1"/>
+      <w:keepLines w:val="1"/>
+      <w:pageBreakBefore w:val="0"/>
+      <w:spacing w:after="80" w:before="280" w:lineRule="auto"/>
+    </w:pPr>
+    <w:rPr>
+      <w:color w:val="666666"/>
+      <w:sz w:val="24"/>
+      <w:szCs w:val="24"/>
+    </w:rPr>
+  </w:style>
+  <w:style w:type="paragraph" w:styleId="Heading5">
+    <w:name w:val="heading 5"/>
+    <w:basedOn w:val="Normal"/>
+    <w:next w:val="Normal"/>
+    <w:pPr>
+      <w:keepNext w:val="1"/>
+      <w:keepLines w:val="1"/>
+      <w:pageBreakBefore w:val="0"/>
+      <w:spacing w:after="80" w:before="240" w:lineRule="auto"/>
+    </w:pPr>
+    <w:rPr>
+      <w:color w:val="666666"/>
+      <w:sz w:val="22"/>
+      <w:szCs w:val="22"/>
+    </w:rPr>
+  </w:style>
+  <w:style w:type="paragraph" w:styleId="Heading6">
+    <w:name w:val="heading 6"/>
+    <w:basedOn w:val="Normal"/>
+    <w:next w:val="Normal"/>
+    <w:pPr>
+      <w:keepNext w:val="1"/>
+      <w:keepLines w:val="1"/>
+      <w:pageBreakBefore w:val="0"/>
+      <w:spacing w:after="80" w:before="240" w:lineRule="auto"/>
+    </w:pPr>
+    <w:rPr>
+      <w:i w:val="1"/>
+      <w:color w:val="666666"/>
+      <w:sz w:val="22"/>
+      <w:szCs w:val="22"/>
+    </w:rPr>
+  </w:style>
+  <w:style w:type="paragraph" w:styleId="Title">
+    <w:name w:val="Title"/>
+    <w:basedOn w:val="Normal"/>
+    <w:next w:val="Normal"/>
+    <w:pPr>
+      <w:keepNext w:val="1"/>
+      <w:keepLines w:val="1"/>
+      <w:pageBreakBefore w:val="0"/>
+      <w:spacing w:after="60" w:before="0" w:lineRule="auto"/>
+    </w:pPr>
+    <w:rPr>
+      <w:sz w:val="52"/>
+      <w:szCs w:val="52"/>
+    </w:rPr>
+  </w:style>
+  <w:style w:type="paragraph" w:styleId="Subtitle">
+    <w:name w:val="Subtitle"/>
+    <w:basedOn w:val="Normal"/>
+    <w:next w:val="Normal"/>
+    <w:pPr>
+      <w:keepNext w:val="1"/>
+      <w:keepLines w:val="1"/>
+      <w:pageBreakBefore w:val="0"/>
+      <w:spacing w:after="320" w:before="0" w:lineRule="auto"/>
+    </w:pPr>
+    <w:rPr>
+      <w:rFonts w:ascii="Arial" w:cs="Arial" w:eastAsia="Arial" w:hAnsi="Arial"/>
+      <w:i w:val="0"/>
+      <w:color w:val="666666"/>
+      <w:sz w:val="30"/>
+      <w:szCs w:val="30"/>
+    </w:rPr>
+  </w:style>
+  <w:style w:type="table" w:styleId="Table1">
+    <w:basedOn w:val="TableNormal"/>
+    <w:tblPr>
+      <w:tblStyleRowBandSize w:val="1"/>
+      <w:tblStyleColBandSize w:val="1"/>
+      <w:tblCellMar>
+        <w:top w:w="100.0" w:type="dxa"/>
+        <w:left w:w="100.0" w:type="dxa"/>
+        <w:bottom w:w="100.0" w:type="dxa"/>
+        <w:right w:w="100.0" w:type="dxa"/>
+      </w:tblCellMar>
+    </w:tblPr>
   </w:style>
   <w:style w:type="paragraph" w:styleId="Subtitle">
     <w:name w:val="Subtitle"/>
@@ -2675,7 +2834,7 @@
 
 <file path=customXML/item1.xml><?xml version="1.0" encoding="utf-8"?>
 <go:gDocsCustomXmlDataStorage xmlns:go="http://customooxmlschemas.google.com/" xmlns:r="http://schemas.openxmlformats.org/officeDocument/2006/relationships" uri="GoogleDocsCustomDataVersion2">
-  <go:docsCustomData xmlns:go="http://customooxmlschemas.google.com/" roundtripDataSignature="AMtx7mg+uhwnGVyu3LfuBiHVl7HKDD0zTQ==">CgMxLjAyCGguZ2pkZ3hzMgloLjMwajB6bGwyCWguMWZvYjl0ZTIJaC4zem55c2g3MgloLjJldDkycDAyCGgudHlqY3d0Mg5oLnlkbDU0MDU1bTA0MTIOaC4zbjg2cmxnaWhqcmIyDWgudGd3dnR4Y2Znc2IyCWguM2R5NnZrbTgAciExbklER3I3RXEyVHhUQmlQd3BUT2F2MTdjYzRqN1Ita1U=</go:docsCustomData>
+  <go:docsCustomData xmlns:go="http://customooxmlschemas.google.com/" roundtripDataSignature="AMtx7mjru1NF8pckhsCC9Syi7dpKyqxueA==">CgMxLjAyCGguZ2pkZ3hzMgloLjMwajB6bGwyCWguMWZvYjl0ZTIJaC4zem55c2g3MgloLjJldDkycDAyCGgudHlqY3d0Mg5oLnlkbDU0MDU1bTA0MTIOaC4zbjg2cmxnaWhqcmIyDWgudGd3dnR4Y2Znc2IyCWguM2R5NnZrbTgAciExMkZXVW9VRTNMM1BKQUVJYnRVaDFaeDVmMTJMX25BMy0=</go:docsCustomData>
 </go:gDocsCustomXmlDataStorage>
 </file>
 

</xml_diff>